<commit_message>
Dagdag Lits + ACM Format sa REferences +Title Page with Table of Contents
*Nilagay yung Past Lits
* Naka ACM na yung ibang references
*Yung title page may table of contents na
</commit_message>
<xml_diff>
--- a/archive/IEEE-SA For Offensive Exp.docx
+++ b/archive/IEEE-SA For Offensive Exp.docx
@@ -520,7 +520,17 @@
           <w:sz w:val="20"/>
           <w:szCs w:val="20"/>
         </w:rPr>
-        <w:t xml:space="preserve"> to develop a system that is able to determine whether a sentence is offensive or not by finding and determining the use of offensive words present in the sentence</w:t>
+        <w:t xml:space="preserve"> to develop a system that is able to determine whether a sentence is offensive or not by finding and determining the us</w:t>
+      </w:r>
+      <w:bookmarkStart w:id="0" w:name="_GoBack"/>
+      <w:bookmarkEnd w:id="0"/>
+      <w:r>
+        <w:rPr>
+          <w:rFonts w:ascii="Times New Roman" w:hAnsi="Times New Roman" w:cs="Times New Roman"/>
+          <w:sz w:val="20"/>
+          <w:szCs w:val="20"/>
+        </w:rPr>
+        <w:t>e of offensive words present in the sentence</w:t>
       </w:r>
       <w:r>
         <w:rPr>
@@ -2326,8 +2336,6 @@
         </w:rPr>
         <w:t>.</w:t>
       </w:r>
-      <w:bookmarkStart w:id="0" w:name="_GoBack"/>
-      <w:bookmarkEnd w:id="0"/>
     </w:p>
     <w:p>
       <w:pPr>
@@ -12777,7 +12785,6 @@
       <w:lang w:val="en-US"/>
     </w:rPr>
     <w:tblPr>
-      <w:tblInd w:w="0" w:type="dxa"/>
       <w:tblBorders>
         <w:top w:val="single" w:sz="4" w:space="0" w:color="000000" w:themeColor="text1"/>
         <w:left w:val="single" w:sz="4" w:space="0" w:color="000000" w:themeColor="text1"/>
@@ -12786,12 +12793,6 @@
         <w:insideH w:val="single" w:sz="4" w:space="0" w:color="000000" w:themeColor="text1"/>
         <w:insideV w:val="single" w:sz="4" w:space="0" w:color="000000" w:themeColor="text1"/>
       </w:tblBorders>
-      <w:tblCellMar>
-        <w:top w:w="0" w:type="dxa"/>
-        <w:left w:w="108" w:type="dxa"/>
-        <w:bottom w:w="0" w:type="dxa"/>
-        <w:right w:w="108" w:type="dxa"/>
-      </w:tblCellMar>
     </w:tblPr>
   </w:style>
   <w:style w:type="character" w:styleId="PlaceholderText">
@@ -13238,7 +13239,7 @@
 </file>
 
 <file path=customXml/itemProps1.xml><?xml version="1.0" encoding="utf-8"?>
-<ds:datastoreItem xmlns:ds="http://schemas.openxmlformats.org/officeDocument/2006/customXml" ds:itemID="{B581C996-6AF2-4114-8537-C144F3FA7A50}">
+<ds:datastoreItem xmlns:ds="http://schemas.openxmlformats.org/officeDocument/2006/customXml" ds:itemID="{99F7DD84-6098-4965-91A7-8AA71D1B6BC4}">
   <ds:schemaRefs>
     <ds:schemaRef ds:uri="http://schemas.openxmlformats.org/officeDocument/2006/bibliography"/>
   </ds:schemaRefs>

</xml_diff>